<commit_message>
Adresářová struktura - soubor Opraven UML Use Case v textové části XML parse - textový přenos
Opraveny colorbox, nová verze
Změny v autocomplete
změny s jQuery
</commit_message>
<xml_diff>
--- a/_/IWWW_2009_semestralka_TrakalMatej.docx
+++ b/_/IWWW_2009_semestralka_TrakalMatej.docx
@@ -64,7 +64,7 @@
                       <w:rPr>
                         <w:rFonts w:asciiTheme="majorHAnsi" w:eastAsiaTheme="majorEastAsia" w:hAnsiTheme="majorHAnsi" w:cstheme="majorBidi"/>
                       </w:rPr>
-                      <w:t xml:space="preserve"> Univerzita Pardubice – Fakulta elektrotechniky a informatiky</w:t>
+                      <w:t>Univerzita Pardubice – Fakulta elektrotechniky a informatiky</w:t>
                     </w:r>
                   </w:p>
                 </w:tc>
@@ -3111,9 +3111,10 @@
     <w:p>
       <w:pPr>
         <w:keepNext/>
-      </w:pPr>
-      <w:r>
-        <w:object w:dxaOrig="10020" w:dyaOrig="5340">
+        <w:jc w:val="center"/>
+      </w:pPr>
+      <w:r>
+        <w:object w:dxaOrig="17190" w:dyaOrig="12180">
           <v:shapetype id="_x0000_t75" coordsize="21600,21600" o:spt="75" o:preferrelative="t" path="m@4@5l@4@11@9@11@9@5xe" filled="f" stroked="f">
             <v:stroke joinstyle="miter"/>
             <v:formulas>
@@ -3133,10 +3134,10 @@
             <v:path o:extrusionok="f" gradientshapeok="t" o:connecttype="rect"/>
             <o:lock v:ext="edit" aspectratio="t"/>
           </v:shapetype>
-          <v:shape id="_x0000_i1027" type="#_x0000_t75" style="width:456.75pt;height:243.75pt" o:ole="" o:allowoverlap="f">
+          <v:shape id="_x0000_i1027" type="#_x0000_t75" style="width:386.25pt;height:273.75pt" o:ole="" o:allowoverlap="f">
             <v:imagedata r:id="rId9" o:title=""/>
           </v:shape>
-          <o:OLEObject Type="Embed" ProgID="Edraw.Document" ShapeID="_x0000_i1027" DrawAspect="Content" ObjectID="_1323353807" r:id="rId10"/>
+          <o:OLEObject Type="Embed" ProgID="Edraw.Document" ShapeID="_x0000_i1027" DrawAspect="Content" ObjectID="_1324208223" r:id="rId10"/>
         </w:object>
       </w:r>
     </w:p>
@@ -3190,7 +3191,7 @@
           <v:shape id="_x0000_i1025" type="#_x0000_t75" style="width:470.25pt;height:261pt" o:ole="" o:allowoverlap="f">
             <v:imagedata r:id="rId11" o:title=""/>
           </v:shape>
-          <o:OLEObject Type="Embed" ProgID="Edraw.Document" ShapeID="_x0000_i1025" DrawAspect="Content" ObjectID="_1323353808" r:id="rId12"/>
+          <o:OLEObject Type="Embed" ProgID="Edraw.Document" ShapeID="_x0000_i1025" DrawAspect="Content" ObjectID="_1324208224" r:id="rId12"/>
         </w:object>
       </w:r>
     </w:p>
@@ -3246,7 +3247,7 @@
           <v:shape id="_x0000_i1026" type="#_x0000_t75" style="width:475.5pt;height:312.75pt" o:ole="">
             <v:imagedata r:id="rId13" o:title=""/>
           </v:shape>
-          <o:OLEObject Type="Embed" ProgID="Edraw.Document" ShapeID="_x0000_i1026" DrawAspect="Content" ObjectID="_1323353809" r:id="rId14"/>
+          <o:OLEObject Type="Embed" ProgID="Edraw.Document" ShapeID="_x0000_i1026" DrawAspect="Content" ObjectID="_1324208225" r:id="rId14"/>
         </w:object>
       </w:r>
     </w:p>
@@ -5201,7 +5202,7 @@
         <w:sz w:val="20"/>
         <w:szCs w:val="20"/>
       </w:rPr>
-      <w:t>11</w:t>
+      <w:t>3</w:t>
     </w:r>
     <w:r>
       <w:rPr>
@@ -5305,7 +5306,7 @@
         <w:sz w:val="20"/>
         <w:szCs w:val="20"/>
       </w:rPr>
-      <w:t>048</w:t>
+      <w:t>051</w:t>
     </w:r>
     <w:r>
       <w:rPr>
@@ -5400,8 +5401,8 @@
   <w:abstractNum w:abstractNumId="0">
     <w:nsid w:val="18FF228D"/>
     <w:multiLevelType w:val="hybridMultilevel"/>
-    <w:tmpl w:val="7E54DF02"/>
-    <w:lvl w:ilvl="0" w:tplc="0B306CBA">
+    <w:tmpl w:val="6838B330"/>
+    <w:lvl w:ilvl="0" w:tplc="EB52669C">
       <w:start w:val="1"/>
       <w:numFmt w:val="decimal"/>
       <w:pStyle w:val="Nadpis1"/>
@@ -5598,8 +5599,8 @@
   <w:abstractNum w:abstractNumId="2">
     <w:nsid w:val="426A273C"/>
     <w:multiLevelType w:val="hybridMultilevel"/>
-    <w:tmpl w:val="ED602D7A"/>
-    <w:lvl w:ilvl="0" w:tplc="2B547A52">
+    <w:tmpl w:val="12803826"/>
+    <w:lvl w:ilvl="0" w:tplc="61683FAE">
       <w:start w:val="1"/>
       <w:numFmt w:val="decimal"/>
       <w:pStyle w:val="Nadpis2"/>
@@ -7066,7 +7067,7 @@
 </file>
 
 <file path=customXml/itemProps2.xml><?xml version="1.0" encoding="utf-8"?>
-<ds:datastoreItem xmlns:ds="http://schemas.openxmlformats.org/officeDocument/2006/customXml" ds:itemID="{86878376-49E3-42BE-97FE-A36B108AA93B}">
+<ds:datastoreItem xmlns:ds="http://schemas.openxmlformats.org/officeDocument/2006/customXml" ds:itemID="{3E50D533-63A3-4B53-9823-990496106EA6}">
   <ds:schemaRefs>
     <ds:schemaRef ds:uri="http://schemas.openxmlformats.org/officeDocument/2006/bibliography"/>
   </ds:schemaRefs>

</xml_diff>